<commit_message>
add readme, edit submission files
</commit_message>
<xml_diff>
--- a/manuscript/R0 - NHB/Understanding Health and Well-Being from Naturalistic Driving Behavior.docx
+++ b/manuscript/R0 - NHB/Understanding Health and Well-Being from Naturalistic Driving Behavior.docx
@@ -3901,21 +3901,7 @@
         <w:rPr>
           <w:rFonts w:asciiTheme="minorHAnsi" w:hAnsiTheme="minorHAnsi"/>
         </w:rPr>
-        <w:t xml:space="preserve"> participants in the AAA Longitudinal Research on Aging Drivers (AAA </w:t>
-      </w:r>
-      <w:proofErr w:type="spellStart"/>
-      <w:r>
-        <w:rPr>
-          <w:rFonts w:asciiTheme="minorHAnsi" w:hAnsiTheme="minorHAnsi"/>
-        </w:rPr>
-        <w:t>LongROAD</w:t>
-      </w:r>
-      <w:proofErr w:type="spellEnd"/>
-      <w:r>
-        <w:rPr>
-          <w:rFonts w:asciiTheme="minorHAnsi" w:hAnsiTheme="minorHAnsi"/>
-        </w:rPr>
-        <w:t>) study</w:t>
+        <w:t xml:space="preserve"> participants in the AAA Longitudinal Research on Aging Drivers (AAA LongROAD) study</w:t>
       </w:r>
       <w:r>
         <w:rPr>
@@ -5344,18 +5330,8 @@
                 <w:sz w:val="20"/>
                 <w:szCs w:val="20"/>
               </w:rPr>
-              <w:t xml:space="preserve">White, </w:t>
-            </w:r>
-            <w:proofErr w:type="gramStart"/>
-            <w:r>
-              <w:rPr>
-                <w:rFonts w:ascii="Arial" w:hAnsi="Arial" w:cs="Arial"/>
-                <w:sz w:val="20"/>
-                <w:szCs w:val="20"/>
-              </w:rPr>
-              <w:t>Non-Hispanic</w:t>
-            </w:r>
-            <w:proofErr w:type="gramEnd"/>
+              <w:t>White, Non-Hispanic</w:t>
+            </w:r>
           </w:p>
         </w:tc>
         <w:tc>
@@ -5433,18 +5409,8 @@
                 <w:sz w:val="20"/>
                 <w:szCs w:val="20"/>
               </w:rPr>
-              <w:t xml:space="preserve">Black, </w:t>
-            </w:r>
-            <w:proofErr w:type="gramStart"/>
-            <w:r>
-              <w:rPr>
-                <w:rFonts w:ascii="Arial" w:hAnsi="Arial" w:cs="Arial"/>
-                <w:sz w:val="20"/>
-                <w:szCs w:val="20"/>
-              </w:rPr>
-              <w:t>Non-Hispanic</w:t>
-            </w:r>
-            <w:proofErr w:type="gramEnd"/>
+              <w:t>Black, Non-Hispanic</w:t>
+            </w:r>
           </w:p>
         </w:tc>
         <w:tc>
@@ -5759,18 +5725,8 @@
                 <w:sz w:val="20"/>
                 <w:szCs w:val="20"/>
               </w:rPr>
-              <w:t xml:space="preserve">Other, </w:t>
-            </w:r>
-            <w:proofErr w:type="gramStart"/>
-            <w:r>
-              <w:rPr>
-                <w:rFonts w:ascii="Arial" w:hAnsi="Arial" w:cs="Arial"/>
-                <w:sz w:val="20"/>
-                <w:szCs w:val="20"/>
-              </w:rPr>
-              <w:t>Non-Hispanic</w:t>
-            </w:r>
-            <w:proofErr w:type="gramEnd"/>
+              <w:t>Other, Non-Hispanic</w:t>
+            </w:r>
           </w:p>
         </w:tc>
         <w:tc>
@@ -6472,23 +6428,13 @@
                 <w:szCs w:val="20"/>
               </w:rPr>
             </w:pPr>
-            <w:proofErr w:type="gramStart"/>
             <w:r>
               <w:rPr>
                 <w:rFonts w:ascii="Arial" w:hAnsi="Arial" w:cs="Arial"/>
                 <w:sz w:val="20"/>
                 <w:szCs w:val="20"/>
               </w:rPr>
-              <w:t>Bachelor</w:t>
-            </w:r>
-            <w:proofErr w:type="gramEnd"/>
-            <w:r>
-              <w:rPr>
-                <w:rFonts w:ascii="Arial" w:hAnsi="Arial" w:cs="Arial"/>
-                <w:sz w:val="20"/>
-                <w:szCs w:val="20"/>
-              </w:rPr>
-              <w:t xml:space="preserve"> degree</w:t>
+              <w:t>Bachelor degree</w:t>
             </w:r>
           </w:p>
         </w:tc>
@@ -9701,33 +9647,7 @@
                 <w:sz w:val="20"/>
                 <w:szCs w:val="20"/>
               </w:rPr>
-              <w:t>t (</w:t>
-            </w:r>
-            <w:proofErr w:type="spellStart"/>
-            <w:r>
-              <w:rPr>
-                <w:rFonts w:ascii="Aptos" w:hAnsi="Aptos"/>
-                <w:b/>
-                <w:bCs/>
-                <w:i/>
-                <w:iCs/>
-                <w:sz w:val="20"/>
-                <w:szCs w:val="20"/>
-              </w:rPr>
-              <w:t>df</w:t>
-            </w:r>
-            <w:proofErr w:type="spellEnd"/>
-            <w:r>
-              <w:rPr>
-                <w:rFonts w:ascii="Aptos" w:hAnsi="Aptos"/>
-                <w:b/>
-                <w:bCs/>
-                <w:i/>
-                <w:iCs/>
-                <w:sz w:val="20"/>
-                <w:szCs w:val="20"/>
-              </w:rPr>
-              <w:t xml:space="preserve"> = 2636)</w:t>
+              <w:t>t (df = 2636)</w:t>
             </w:r>
           </w:p>
         </w:tc>
@@ -17122,7 +17042,6 @@
         </w:rPr>
         <w:t>Finally, we tested whether driving variables</w:t>
       </w:r>
-      <w:proofErr w:type="gramStart"/>
       <w:r>
         <w:rPr>
           <w:rFonts w:asciiTheme="minorHAnsi" w:hAnsiTheme="minorHAnsi"/>
@@ -17157,14 +17076,7 @@
         <w:rPr>
           <w:rFonts w:asciiTheme="minorHAnsi" w:hAnsiTheme="minorHAnsi"/>
         </w:rPr>
-        <w:t>improved</w:t>
-      </w:r>
-      <w:proofErr w:type="gramEnd"/>
-      <w:r>
-        <w:rPr>
-          <w:rFonts w:asciiTheme="minorHAnsi" w:hAnsiTheme="minorHAnsi"/>
-        </w:rPr>
-        <w:t xml:space="preserve"> out-of-sample predictions of health and well-being</w:t>
+        <w:t>improved out-of-sample predictions of health and well-being</w:t>
       </w:r>
       <w:r>
         <w:rPr>
@@ -17196,29 +17108,13 @@
           <w:i/>
           <w:iCs/>
         </w:rPr>
-        <w:t xml:space="preserve">y – </w:t>
-      </w:r>
-      <w:proofErr w:type="gramStart"/>
-      <w:r>
-        <w:rPr>
-          <w:rFonts w:asciiTheme="minorHAnsi" w:hAnsiTheme="minorHAnsi"/>
-          <w:i/>
-          <w:iCs/>
-        </w:rPr>
-        <w:t>ŷ</w:t>
-      </w:r>
-      <w:r>
-        <w:rPr>
-          <w:rFonts w:asciiTheme="minorHAnsi" w:hAnsiTheme="minorHAnsi"/>
-        </w:rPr>
-        <w:t>)²</w:t>
-      </w:r>
-      <w:proofErr w:type="gramEnd"/>
-      <w:r>
-        <w:rPr>
-          <w:rFonts w:asciiTheme="minorHAnsi" w:hAnsiTheme="minorHAnsi"/>
-        </w:rPr>
-        <w:t xml:space="preserve">. We calculated the difference in </w:t>
+        <w:t>y – ŷ</w:t>
+      </w:r>
+      <w:r>
+        <w:rPr>
+          <w:rFonts w:asciiTheme="minorHAnsi" w:hAnsiTheme="minorHAnsi"/>
+        </w:rPr>
+        <w:t xml:space="preserve">)². We calculated the difference in </w:t>
       </w:r>
       <w:r>
         <w:rPr>
@@ -17242,21 +17138,7 @@
         <w:rPr>
           <w:rFonts w:asciiTheme="minorHAnsi" w:hAnsiTheme="minorHAnsi"/>
         </w:rPr>
-        <w:t xml:space="preserve"> between the full and reduced </w:t>
-      </w:r>
-      <w:proofErr w:type="gramStart"/>
-      <w:r>
-        <w:rPr>
-          <w:rFonts w:asciiTheme="minorHAnsi" w:hAnsiTheme="minorHAnsi"/>
-        </w:rPr>
-        <w:t>models, and</w:t>
-      </w:r>
-      <w:proofErr w:type="gramEnd"/>
-      <w:r>
-        <w:rPr>
-          <w:rFonts w:asciiTheme="minorHAnsi" w:hAnsiTheme="minorHAnsi"/>
-        </w:rPr>
-        <w:t xml:space="preserve"> used a one-sample </w:t>
+        <w:t xml:space="preserve"> between the full and reduced models, and used a one-sample </w:t>
       </w:r>
       <w:r>
         <w:rPr>
@@ -17920,7 +17802,6 @@
         </w:rPr>
         <w:t>(</w:t>
       </w:r>
-      <w:proofErr w:type="spellStart"/>
       <w:r>
         <w:rPr>
           <w:rFonts w:asciiTheme="minorHAnsi" w:hAnsiTheme="minorHAnsi"/>
@@ -17939,19 +17820,7 @@
           <w:sz w:val="24"/>
           <w:szCs w:val="24"/>
         </w:rPr>
-        <w:t>s</w:t>
-      </w:r>
-      <w:proofErr w:type="spellEnd"/>
-      <w:r>
-        <w:rPr>
-          <w:rFonts w:asciiTheme="minorHAnsi" w:hAnsiTheme="minorHAnsi"/>
-          <w:i w:val="0"/>
-          <w:iCs w:val="0"/>
-          <w:color w:val="auto"/>
-          <w:sz w:val="24"/>
-          <w:szCs w:val="24"/>
-        </w:rPr>
-        <w:t xml:space="preserve"> &gt; .</w:t>
+        <w:t>s &gt; .</w:t>
       </w:r>
       <w:r>
         <w:rPr>
@@ -18291,29 +18160,13 @@
           <w:i/>
           <w:iCs/>
         </w:rPr>
-        <w:t xml:space="preserve">y – </w:t>
-      </w:r>
-      <w:proofErr w:type="gramStart"/>
-      <w:r>
-        <w:rPr>
-          <w:rFonts w:asciiTheme="minorHAnsi" w:hAnsiTheme="minorHAnsi"/>
-          <w:i/>
-          <w:iCs/>
-        </w:rPr>
-        <w:t>ŷ</w:t>
-      </w:r>
-      <w:r>
-        <w:rPr>
-          <w:rFonts w:asciiTheme="minorHAnsi" w:hAnsiTheme="minorHAnsi"/>
-        </w:rPr>
-        <w:t>)²</w:t>
-      </w:r>
-      <w:proofErr w:type="gramEnd"/>
-      <w:r>
-        <w:rPr>
-          <w:rFonts w:asciiTheme="minorHAnsi" w:hAnsiTheme="minorHAnsi"/>
-        </w:rPr>
-        <w:t xml:space="preserve">. The plot here shows the difference (Full – Reduced) in prediction error for each health variable. Error bars show 95% confidence intervals. </w:t>
+        <w:t>y – ŷ</w:t>
+      </w:r>
+      <w:r>
+        <w:rPr>
+          <w:rFonts w:asciiTheme="minorHAnsi" w:hAnsiTheme="minorHAnsi"/>
+        </w:rPr>
+        <w:t xml:space="preserve">)². The plot here shows the difference (Full – Reduced) in prediction error for each health variable. Error bars show 95% confidence intervals. </w:t>
       </w:r>
       <w:r>
         <w:rPr>
@@ -18352,21 +18205,7 @@
         <w:rPr>
           <w:rFonts w:asciiTheme="minorHAnsi" w:hAnsiTheme="minorHAnsi"/>
         </w:rPr>
-        <w:t xml:space="preserve">Using one of the largest naturalistic driving datasets to date, we found that everyday driving behaviors are associated with both overall well-being and specific health domains in older adults. Certain driving patterns were uniquely linked to </w:t>
-      </w:r>
-      <w:proofErr w:type="gramStart"/>
-      <w:r>
-        <w:rPr>
-          <w:rFonts w:asciiTheme="minorHAnsi" w:hAnsiTheme="minorHAnsi"/>
-        </w:rPr>
-        <w:t>particular domains</w:t>
-      </w:r>
-      <w:proofErr w:type="gramEnd"/>
-      <w:r>
-        <w:rPr>
-          <w:rFonts w:asciiTheme="minorHAnsi" w:hAnsiTheme="minorHAnsi"/>
-        </w:rPr>
-        <w:t xml:space="preserve">, and including driving variables significantly improved out-of-sample prediction for several health outcomes. </w:t>
+        <w:t xml:space="preserve">Using one of the largest naturalistic driving datasets to date, we found that everyday driving behaviors are associated with both overall well-being and specific health domains in older adults. Certain driving patterns were uniquely linked to particular domains, and including driving variables significantly improved out-of-sample prediction for several health outcomes. </w:t>
       </w:r>
       <w:r>
         <w:rPr>
@@ -19571,21 +19410,7 @@
         <w:rPr>
           <w:rFonts w:asciiTheme="minorHAnsi" w:hAnsiTheme="minorHAnsi"/>
         </w:rPr>
-        <w:t xml:space="preserve">The driving measures available in the </w:t>
-      </w:r>
-      <w:proofErr w:type="spellStart"/>
-      <w:r>
-        <w:rPr>
-          <w:rFonts w:asciiTheme="minorHAnsi" w:hAnsiTheme="minorHAnsi"/>
-        </w:rPr>
-        <w:t>LongROAD</w:t>
-      </w:r>
-      <w:proofErr w:type="spellEnd"/>
-      <w:r>
-        <w:rPr>
-          <w:rFonts w:asciiTheme="minorHAnsi" w:hAnsiTheme="minorHAnsi"/>
-        </w:rPr>
-        <w:t xml:space="preserve"> dataset were pre-determined and not tailored to the specific health outcomes examined here, likely underestimating the true associations.</w:t>
+        <w:t>The driving measures available in the LongROAD dataset were pre-determined and not tailored to the specific health outcomes examined here, likely underestimating the true associations.</w:t>
       </w:r>
       <w:r>
         <w:rPr>
@@ -19653,24 +19478,6 @@
           <w:rFonts w:ascii="Aptos" w:hAnsi="Aptos"/>
         </w:rPr>
         <w:t>Realizing this potential, however, will require rigorous attention to privacy and ethical issues to ensure that these rich data streams are used responsibly to improve public health.</w:t>
-      </w:r>
-    </w:p>
-    <w:p>
-      <w:pPr>
-        <w:spacing w:after="160" w:line="278" w:lineRule="auto"/>
-        <w:rPr>
-          <w:rFonts w:asciiTheme="minorHAnsi" w:hAnsiTheme="minorHAnsi"/>
-          <w:b/>
-          <w:bCs/>
-        </w:rPr>
-      </w:pPr>
-      <w:r>
-        <w:rPr>
-          <w:rFonts w:asciiTheme="minorHAnsi" w:hAnsiTheme="minorHAnsi"/>
-          <w:b/>
-          <w:bCs/>
-        </w:rPr>
-        <w:br w:type="page"/>
       </w:r>
     </w:p>
     <w:p>
@@ -19689,7 +19496,6 @@
           <w:b/>
           <w:bCs/>
         </w:rPr>
-        <w:lastRenderedPageBreak/>
         <w:t>Methods</w:t>
       </w:r>
     </w:p>
@@ -19734,21 +19540,7 @@
         <w:rPr>
           <w:rFonts w:asciiTheme="minorHAnsi" w:hAnsiTheme="minorHAnsi"/>
         </w:rPr>
-        <w:t xml:space="preserve"> the AAA Longitudinal Research on Aging Drivers (AAA </w:t>
-      </w:r>
-      <w:proofErr w:type="spellStart"/>
-      <w:r>
-        <w:rPr>
-          <w:rFonts w:asciiTheme="minorHAnsi" w:hAnsiTheme="minorHAnsi"/>
-        </w:rPr>
-        <w:t>LongROAD</w:t>
-      </w:r>
-      <w:proofErr w:type="spellEnd"/>
-      <w:r>
-        <w:rPr>
-          <w:rFonts w:asciiTheme="minorHAnsi" w:hAnsiTheme="minorHAnsi"/>
-        </w:rPr>
-        <w:t>) study</w:t>
+        <w:t xml:space="preserve"> the AAA Longitudinal Research on Aging Drivers (AAA LongROAD) study</w:t>
       </w:r>
       <w:r>
         <w:rPr>
@@ -19786,21 +19578,7 @@
         <w:rPr>
           <w:rFonts w:asciiTheme="minorHAnsi" w:hAnsiTheme="minorHAnsi"/>
         </w:rPr>
-        <w:t xml:space="preserve">. The AAA </w:t>
-      </w:r>
-      <w:proofErr w:type="spellStart"/>
-      <w:r>
-        <w:rPr>
-          <w:rFonts w:asciiTheme="minorHAnsi" w:hAnsiTheme="minorHAnsi"/>
-        </w:rPr>
-        <w:t>LongROAD</w:t>
-      </w:r>
-      <w:proofErr w:type="spellEnd"/>
-      <w:r>
-        <w:rPr>
-          <w:rFonts w:asciiTheme="minorHAnsi" w:hAnsiTheme="minorHAnsi"/>
-        </w:rPr>
-        <w:t xml:space="preserve"> study </w:t>
+        <w:t xml:space="preserve">. The AAA LongROAD study </w:t>
       </w:r>
       <w:r>
         <w:rPr>
@@ -19992,21 +19770,7 @@
         <w:rPr>
           <w:rFonts w:asciiTheme="minorHAnsi" w:hAnsiTheme="minorHAnsi"/>
         </w:rPr>
-        <w:t xml:space="preserve">include (1) 65-79 years old at the time of enrollment with a valid driver license, (2) driving on average at least once a week, (3) residing in the study site area for at least 10 months a year, (4) having no plan to move outside of the study site area within the next 5 years, (5) having access to motor vehicle of model year 1996 or newer with an accessible port to install the </w:t>
-      </w:r>
-      <w:proofErr w:type="spellStart"/>
-      <w:r>
-        <w:rPr>
-          <w:rFonts w:asciiTheme="minorHAnsi" w:hAnsiTheme="minorHAnsi"/>
-        </w:rPr>
-        <w:t>DataLogger</w:t>
-      </w:r>
-      <w:proofErr w:type="spellEnd"/>
-      <w:r>
-        <w:rPr>
-          <w:rFonts w:asciiTheme="minorHAnsi" w:hAnsiTheme="minorHAnsi"/>
-        </w:rPr>
-        <w:t>, (6) driving one vehicle more than 80% of the time if having access to more than one vehicle, (7) being fluent in English, (8) without significant cognitive impairment.</w:t>
+        <w:t>include (1) 65-79 years old at the time of enrollment with a valid driver license, (2) driving on average at least once a week, (3) residing in the study site area for at least 10 months a year, (4) having no plan to move outside of the study site area within the next 5 years, (5) having access to motor vehicle of model year 1996 or newer with an accessible port to install the DataLogger, (6) driving one vehicle more than 80% of the time if having access to more than one vehicle, (7) being fluent in English, (8) without significant cognitive impairment.</w:t>
       </w:r>
       <w:r>
         <w:rPr>
@@ -20036,21 +19800,7 @@
         <w:rPr>
           <w:rFonts w:asciiTheme="minorHAnsi" w:hAnsiTheme="minorHAnsi"/>
         </w:rPr>
-        <w:t xml:space="preserve">Detailed descriptions of the </w:t>
-      </w:r>
-      <w:proofErr w:type="spellStart"/>
-      <w:r>
-        <w:rPr>
-          <w:rFonts w:asciiTheme="minorHAnsi" w:hAnsiTheme="minorHAnsi"/>
-        </w:rPr>
-        <w:t>LongROAD</w:t>
-      </w:r>
-      <w:proofErr w:type="spellEnd"/>
-      <w:r>
-        <w:rPr>
-          <w:rFonts w:asciiTheme="minorHAnsi" w:hAnsiTheme="minorHAnsi"/>
-        </w:rPr>
-        <w:t xml:space="preserve"> study’s </w:t>
+        <w:t xml:space="preserve">Detailed descriptions of the LongROAD study’s </w:t>
       </w:r>
       <w:r>
         <w:rPr>
@@ -20188,7 +19938,14 @@
         <w:rPr>
           <w:rFonts w:asciiTheme="minorHAnsi" w:hAnsiTheme="minorHAnsi"/>
         </w:rPr>
-        <w:t xml:space="preserve">We conducted a sensitivity power analysis to examine the minimum effect size that can be reliably detected given the study’s final sample size. For the bivariate analysis, power was estimated based on a multiple regression examining the bivariate relationship between a driving variable and an outcome variable while controlling for demographic variables. This analysis shows that a standardized regression coefficient of 0.054 can be detected with 80% power in a two-tailed </w:t>
+        <w:t xml:space="preserve">We conducted a sensitivity power analysis to examine the minimum effect size that can be reliably detected given the study’s final sample size. For the bivariate analysis, </w:t>
+      </w:r>
+      <w:r>
+        <w:rPr>
+          <w:rFonts w:asciiTheme="minorHAnsi" w:hAnsiTheme="minorHAnsi"/>
+        </w:rPr>
+        <w:lastRenderedPageBreak/>
+        <w:t xml:space="preserve">power was estimated based on a multiple regression examining the bivariate relationship between a driving variable and an outcome variable while controlling for demographic variables. This analysis shows that a standardized regression coefficient of 0.054 can be detected with 80% power in a two-tailed </w:t>
       </w:r>
       <w:r>
         <w:rPr>
@@ -20392,14 +20149,7 @@
         <w:rPr>
           <w:rFonts w:asciiTheme="minorHAnsi" w:hAnsiTheme="minorHAnsi"/>
         </w:rPr>
-        <w:t xml:space="preserve">questions about life </w:t>
-      </w:r>
-      <w:r>
-        <w:rPr>
-          <w:rFonts w:asciiTheme="minorHAnsi" w:hAnsiTheme="minorHAnsi"/>
-        </w:rPr>
-        <w:lastRenderedPageBreak/>
-        <w:t xml:space="preserve">satisfaction and </w:t>
+        <w:t xml:space="preserve">questions about life satisfaction and </w:t>
       </w:r>
       <w:r>
         <w:rPr>
@@ -21004,7 +20754,14 @@
         <w:rPr>
           <w:rFonts w:asciiTheme="minorHAnsi" w:hAnsiTheme="minorHAnsi"/>
         </w:rPr>
-        <w:t>(e.g., “I have someone to give me good advice about a crisis if I need it.”)</w:t>
+        <w:t xml:space="preserve">(e.g., “I have someone to give me good advice about a crisis if I </w:t>
+      </w:r>
+      <w:r>
+        <w:rPr>
+          <w:rFonts w:asciiTheme="minorHAnsi" w:hAnsiTheme="minorHAnsi"/>
+        </w:rPr>
+        <w:lastRenderedPageBreak/>
+        <w:t>need it.”)</w:t>
       </w:r>
       <w:r>
         <w:rPr>
@@ -21409,28 +21166,7 @@
         <w:rPr>
           <w:rFonts w:asciiTheme="minorHAnsi" w:hAnsiTheme="minorHAnsi"/>
         </w:rPr>
-        <w:t>and reverse-</w:t>
-      </w:r>
-      <w:proofErr w:type="gramStart"/>
-      <w:r>
-        <w:rPr>
-          <w:rFonts w:asciiTheme="minorHAnsi" w:hAnsiTheme="minorHAnsi"/>
-        </w:rPr>
-        <w:t>coded</w:t>
-      </w:r>
-      <w:proofErr w:type="gramEnd"/>
-      <w:r>
-        <w:rPr>
-          <w:rFonts w:asciiTheme="minorHAnsi" w:hAnsiTheme="minorHAnsi"/>
-        </w:rPr>
-        <w:t xml:space="preserve"> when necessary, such that higher scores </w:t>
-      </w:r>
-      <w:r>
-        <w:rPr>
-          <w:rFonts w:asciiTheme="minorHAnsi" w:hAnsiTheme="minorHAnsi"/>
-        </w:rPr>
-        <w:lastRenderedPageBreak/>
-        <w:t xml:space="preserve">indicated a worse condition in the measured construct (e.g., higher scores reflected </w:t>
+        <w:t xml:space="preserve">and reverse-coded when necessary, such that higher scores indicated a worse condition in the measured construct (e.g., higher scores reflected </w:t>
       </w:r>
       <w:r>
         <w:rPr>
@@ -21632,35 +21368,13 @@
         <w:rPr>
           <w:rFonts w:asciiTheme="minorHAnsi" w:hAnsiTheme="minorHAnsi"/>
         </w:rPr>
-        <w:t xml:space="preserve"> data recording device, </w:t>
-      </w:r>
-      <w:proofErr w:type="spellStart"/>
-      <w:r>
-        <w:rPr>
-          <w:rFonts w:asciiTheme="minorHAnsi" w:hAnsiTheme="minorHAnsi"/>
-        </w:rPr>
-        <w:t>DataLogger</w:t>
-      </w:r>
-      <w:proofErr w:type="spellEnd"/>
-      <w:r>
-        <w:rPr>
-          <w:rFonts w:asciiTheme="minorHAnsi" w:hAnsiTheme="minorHAnsi"/>
-        </w:rPr>
-        <w:t xml:space="preserve"> (</w:t>
-      </w:r>
-      <w:proofErr w:type="spellStart"/>
-      <w:r>
-        <w:rPr>
-          <w:rFonts w:asciiTheme="minorHAnsi" w:hAnsiTheme="minorHAnsi"/>
-        </w:rPr>
-        <w:t>Danlaw</w:t>
-      </w:r>
-      <w:proofErr w:type="spellEnd"/>
-      <w:r>
-        <w:rPr>
-          <w:rFonts w:asciiTheme="minorHAnsi" w:hAnsiTheme="minorHAnsi"/>
-        </w:rPr>
-        <w:t>, Inc.)</w:t>
+        <w:t xml:space="preserve"> data recording device, DataLogger</w:t>
+      </w:r>
+      <w:r>
+        <w:rPr>
+          <w:rFonts w:asciiTheme="minorHAnsi" w:hAnsiTheme="minorHAnsi"/>
+        </w:rPr>
+        <w:t xml:space="preserve"> (Danlaw, Inc.)</w:t>
       </w:r>
       <w:r>
         <w:rPr>
@@ -21702,21 +21416,7 @@
         <w:rPr>
           <w:rFonts w:asciiTheme="minorHAnsi" w:hAnsiTheme="minorHAnsi"/>
         </w:rPr>
-        <w:t xml:space="preserve">The </w:t>
-      </w:r>
-      <w:proofErr w:type="spellStart"/>
-      <w:r>
-        <w:rPr>
-          <w:rFonts w:asciiTheme="minorHAnsi" w:hAnsiTheme="minorHAnsi"/>
-        </w:rPr>
-        <w:t>DataLogger</w:t>
-      </w:r>
-      <w:proofErr w:type="spellEnd"/>
-      <w:r>
-        <w:rPr>
-          <w:rFonts w:asciiTheme="minorHAnsi" w:hAnsiTheme="minorHAnsi"/>
-        </w:rPr>
-        <w:t xml:space="preserve"> collected vehicle speed and GPS data for each trip.</w:t>
+        <w:t>The DataLogger collected vehicle speed and GPS data for each trip.</w:t>
       </w:r>
       <w:r>
         <w:rPr>
@@ -21812,16 +21512,8 @@
         <w:rPr>
           <w:rFonts w:asciiTheme="minorHAnsi" w:hAnsiTheme="minorHAnsi"/>
         </w:rPr>
-        <w:t xml:space="preserve"> signal strength (the one closest to the </w:t>
-      </w:r>
-      <w:proofErr w:type="spellStart"/>
-      <w:r>
-        <w:rPr>
-          <w:rFonts w:asciiTheme="minorHAnsi" w:hAnsiTheme="minorHAnsi"/>
-        </w:rPr>
-        <w:t>DataLogger</w:t>
-      </w:r>
-      <w:proofErr w:type="spellEnd"/>
+        <w:t xml:space="preserve"> signal strength (the one closest to the DataLogger</w:t>
+      </w:r>
       <w:r>
         <w:rPr>
           <w:rFonts w:asciiTheme="minorHAnsi" w:hAnsiTheme="minorHAnsi"/>
@@ -21844,21 +21536,7 @@
         <w:rPr>
           <w:rFonts w:asciiTheme="minorHAnsi" w:hAnsiTheme="minorHAnsi"/>
         </w:rPr>
-        <w:t xml:space="preserve">Raw data was sent to the </w:t>
-      </w:r>
-      <w:proofErr w:type="spellStart"/>
-      <w:r>
-        <w:rPr>
-          <w:rFonts w:asciiTheme="minorHAnsi" w:hAnsiTheme="minorHAnsi"/>
-        </w:rPr>
-        <w:t>LongROAD</w:t>
-      </w:r>
-      <w:proofErr w:type="spellEnd"/>
-      <w:r>
-        <w:rPr>
-          <w:rFonts w:asciiTheme="minorHAnsi" w:hAnsiTheme="minorHAnsi"/>
-        </w:rPr>
-        <w:t xml:space="preserve"> data center </w:t>
+        <w:t xml:space="preserve">Raw data was sent to the LongROAD data center </w:t>
       </w:r>
       <w:r>
         <w:rPr>
@@ -21900,21 +21578,7 @@
         <w:rPr>
           <w:rFonts w:asciiTheme="minorHAnsi" w:hAnsiTheme="minorHAnsi"/>
         </w:rPr>
-        <w:t xml:space="preserve">the </w:t>
-      </w:r>
-      <w:proofErr w:type="spellStart"/>
-      <w:r>
-        <w:rPr>
-          <w:rFonts w:asciiTheme="minorHAnsi" w:hAnsiTheme="minorHAnsi"/>
-        </w:rPr>
-        <w:t>DataLogger</w:t>
-      </w:r>
-      <w:proofErr w:type="spellEnd"/>
-      <w:r>
-        <w:rPr>
-          <w:rFonts w:asciiTheme="minorHAnsi" w:hAnsiTheme="minorHAnsi"/>
-        </w:rPr>
-        <w:t xml:space="preserve"> </w:t>
+        <w:t xml:space="preserve">the DataLogger </w:t>
       </w:r>
       <w:r>
         <w:rPr>
@@ -22030,22 +21694,9 @@
         <w:rPr>
           <w:rFonts w:asciiTheme="minorHAnsi" w:hAnsiTheme="minorHAnsi"/>
         </w:rPr>
+        <w:lastRenderedPageBreak/>
         <w:tab/>
-        <w:t xml:space="preserve">The raw data were used to create </w:t>
-      </w:r>
-      <w:proofErr w:type="gramStart"/>
-      <w:r>
-        <w:rPr>
-          <w:rFonts w:asciiTheme="minorHAnsi" w:hAnsiTheme="minorHAnsi"/>
-        </w:rPr>
-        <w:t>a number of</w:t>
-      </w:r>
-      <w:proofErr w:type="gramEnd"/>
-      <w:r>
-        <w:rPr>
-          <w:rFonts w:asciiTheme="minorHAnsi" w:hAnsiTheme="minorHAnsi"/>
-        </w:rPr>
-        <w:t xml:space="preserve"> derived variables </w:t>
+        <w:t xml:space="preserve">The raw data were used to create a number of derived variables </w:t>
       </w:r>
       <w:r>
         <w:rPr>
@@ -22104,19 +21755,11 @@
           <w:rFonts w:asciiTheme="minorHAnsi" w:hAnsiTheme="minorHAnsi"/>
         </w:rPr>
       </w:pPr>
-      <w:proofErr w:type="gramStart"/>
-      <w:r>
-        <w:rPr>
-          <w:rFonts w:asciiTheme="minorHAnsi" w:hAnsiTheme="minorHAnsi"/>
-        </w:rPr>
-        <w:t>During the course of</w:t>
-      </w:r>
-      <w:proofErr w:type="gramEnd"/>
-      <w:r>
-        <w:rPr>
-          <w:rFonts w:asciiTheme="minorHAnsi" w:hAnsiTheme="minorHAnsi"/>
-        </w:rPr>
-        <w:t xml:space="preserve"> the study</w:t>
+      <w:r>
+        <w:rPr>
+          <w:rFonts w:asciiTheme="minorHAnsi" w:hAnsiTheme="minorHAnsi"/>
+        </w:rPr>
+        <w:t>During the course of the study</w:t>
       </w:r>
       <w:r>
         <w:rPr>
@@ -22128,42 +21771,26 @@
         <w:rPr>
           <w:rFonts w:asciiTheme="minorHAnsi" w:hAnsiTheme="minorHAnsi"/>
         </w:rPr>
-        <w:t xml:space="preserve">the </w:t>
-      </w:r>
-      <w:proofErr w:type="spellStart"/>
+        <w:t xml:space="preserve">the DataLogger was replaced by </w:t>
+      </w:r>
+      <w:r>
+        <w:rPr>
+          <w:rFonts w:asciiTheme="minorHAnsi" w:hAnsiTheme="minorHAnsi"/>
+        </w:rPr>
+        <w:t xml:space="preserve">a new smartphone-based method </w:t>
+      </w:r>
+      <w:r>
+        <w:rPr>
+          <w:rFonts w:asciiTheme="minorHAnsi" w:hAnsiTheme="minorHAnsi"/>
+        </w:rPr>
+        <w:t xml:space="preserve">because the cellular service to transmit </w:t>
+      </w:r>
       <w:r>
         <w:rPr>
           <w:rFonts w:asciiTheme="minorHAnsi" w:hAnsiTheme="minorHAnsi"/>
         </w:rPr>
         <w:t>DataLogger</w:t>
       </w:r>
-      <w:proofErr w:type="spellEnd"/>
-      <w:r>
-        <w:rPr>
-          <w:rFonts w:asciiTheme="minorHAnsi" w:hAnsiTheme="minorHAnsi"/>
-        </w:rPr>
-        <w:t xml:space="preserve"> was replaced by </w:t>
-      </w:r>
-      <w:r>
-        <w:rPr>
-          <w:rFonts w:asciiTheme="minorHAnsi" w:hAnsiTheme="minorHAnsi"/>
-        </w:rPr>
-        <w:t xml:space="preserve">a new smartphone-based method </w:t>
-      </w:r>
-      <w:r>
-        <w:rPr>
-          <w:rFonts w:asciiTheme="minorHAnsi" w:hAnsiTheme="minorHAnsi"/>
-        </w:rPr>
-        <w:t xml:space="preserve">because the cellular service to transmit </w:t>
-      </w:r>
-      <w:proofErr w:type="spellStart"/>
-      <w:r>
-        <w:rPr>
-          <w:rFonts w:asciiTheme="minorHAnsi" w:hAnsiTheme="minorHAnsi"/>
-        </w:rPr>
-        <w:t>DataLogger</w:t>
-      </w:r>
-      <w:proofErr w:type="spellEnd"/>
       <w:r>
         <w:rPr>
           <w:rFonts w:asciiTheme="minorHAnsi" w:hAnsiTheme="minorHAnsi"/>
@@ -22204,21 +21831,7 @@
         <w:rPr>
           <w:rFonts w:asciiTheme="minorHAnsi" w:hAnsiTheme="minorHAnsi"/>
         </w:rPr>
-        <w:t xml:space="preserve">%) of </w:t>
-      </w:r>
-      <w:proofErr w:type="spellStart"/>
-      <w:r>
-        <w:rPr>
-          <w:rFonts w:asciiTheme="minorHAnsi" w:hAnsiTheme="minorHAnsi"/>
-        </w:rPr>
-        <w:t>DataLogger</w:t>
-      </w:r>
-      <w:proofErr w:type="spellEnd"/>
-      <w:r>
-        <w:rPr>
-          <w:rFonts w:asciiTheme="minorHAnsi" w:hAnsiTheme="minorHAnsi"/>
-        </w:rPr>
-        <w:t xml:space="preserve"> data being collected </w:t>
+        <w:t xml:space="preserve">%) of DataLogger data being collected </w:t>
       </w:r>
       <w:r>
         <w:rPr>
@@ -22230,21 +21843,7 @@
         <w:rPr>
           <w:rFonts w:asciiTheme="minorHAnsi" w:hAnsiTheme="minorHAnsi"/>
         </w:rPr>
-        <w:t xml:space="preserve"> this point. Therefore, the current study analyzed only the </w:t>
-      </w:r>
-      <w:proofErr w:type="spellStart"/>
-      <w:r>
-        <w:rPr>
-          <w:rFonts w:asciiTheme="minorHAnsi" w:hAnsiTheme="minorHAnsi"/>
-        </w:rPr>
-        <w:t>DataLogger</w:t>
-      </w:r>
-      <w:proofErr w:type="spellEnd"/>
-      <w:r>
-        <w:rPr>
-          <w:rFonts w:asciiTheme="minorHAnsi" w:hAnsiTheme="minorHAnsi"/>
-        </w:rPr>
-        <w:t xml:space="preserve"> data recorded before the third follow-up</w:t>
+        <w:t xml:space="preserve"> this point. Therefore, the current study analyzed only the DataLogger data recorded before the third follow-up</w:t>
       </w:r>
       <w:r>
         <w:rPr>
@@ -22331,21 +21930,7 @@
         <w:rPr>
           <w:rFonts w:asciiTheme="minorHAnsi" w:hAnsiTheme="minorHAnsi"/>
         </w:rPr>
-        <w:t xml:space="preserve">Monthly driving data were excluded if the </w:t>
-      </w:r>
-      <w:proofErr w:type="spellStart"/>
-      <w:r>
-        <w:rPr>
-          <w:rFonts w:asciiTheme="minorHAnsi" w:hAnsiTheme="minorHAnsi"/>
-        </w:rPr>
-        <w:t>DataLogger</w:t>
-      </w:r>
-      <w:proofErr w:type="spellEnd"/>
-      <w:r>
-        <w:rPr>
-          <w:rFonts w:asciiTheme="minorHAnsi" w:hAnsiTheme="minorHAnsi"/>
-        </w:rPr>
-        <w:t xml:space="preserve"> was </w:t>
+        <w:t xml:space="preserve">Monthly driving data were excluded if the DataLogger was </w:t>
       </w:r>
       <w:r>
         <w:rPr>
@@ -22435,21 +22020,7 @@
         <w:rPr>
           <w:rFonts w:asciiTheme="minorHAnsi" w:hAnsiTheme="minorHAnsi"/>
         </w:rPr>
-        <w:t xml:space="preserve">hese exclusions removed 8.75% of all </w:t>
-      </w:r>
-      <w:proofErr w:type="spellStart"/>
-      <w:r>
-        <w:rPr>
-          <w:rFonts w:asciiTheme="minorHAnsi" w:hAnsiTheme="minorHAnsi"/>
-        </w:rPr>
-        <w:t>DataLogger</w:t>
-      </w:r>
-      <w:proofErr w:type="spellEnd"/>
-      <w:r>
-        <w:rPr>
-          <w:rFonts w:asciiTheme="minorHAnsi" w:hAnsiTheme="minorHAnsi"/>
-        </w:rPr>
-        <w:t xml:space="preserve"> data. </w:t>
+        <w:t xml:space="preserve">hese exclusions removed 8.75% of all DataLogger data. </w:t>
       </w:r>
       <w:r>
         <w:rPr>
@@ -22494,7 +22065,6 @@
         <w:rPr>
           <w:rFonts w:asciiTheme="minorHAnsi" w:hAnsiTheme="minorHAnsi"/>
         </w:rPr>
-        <w:lastRenderedPageBreak/>
         <w:t>A median of 29 full months of driving data was available for each participant (range: 3–38 months). 71.67% of participants completed three assessment sessions (baseline and two annual follow-ups), 19.68% completed two sessions, and 8.65% completed only the baseline session.  P</w:t>
       </w:r>
       <w:r>
@@ -22674,21 +22244,7 @@
         <w:rPr>
           <w:rFonts w:asciiTheme="minorHAnsi" w:hAnsiTheme="minorHAnsi"/>
         </w:rPr>
-        <w:t xml:space="preserve">, race, work status, and marital status were treated as factors and </w:t>
-      </w:r>
-      <w:proofErr w:type="gramStart"/>
-      <w:r>
-        <w:rPr>
-          <w:rFonts w:asciiTheme="minorHAnsi" w:hAnsiTheme="minorHAnsi"/>
-        </w:rPr>
-        <w:t>dummy-coded</w:t>
-      </w:r>
-      <w:proofErr w:type="gramEnd"/>
-      <w:r>
-        <w:rPr>
-          <w:rFonts w:asciiTheme="minorHAnsi" w:hAnsiTheme="minorHAnsi"/>
-        </w:rPr>
-        <w:t xml:space="preserve">. Age, education level, and income level were treated as continuous. Continuous variables were </w:t>
+        <w:t xml:space="preserve">, race, work status, and marital status were treated as factors and dummy-coded. Age, education level, and income level were treated as continuous. Continuous variables were </w:t>
       </w:r>
       <w:r>
         <w:rPr>
@@ -22832,6 +22388,7 @@
         <w:rPr>
           <w:rFonts w:asciiTheme="minorHAnsi" w:hAnsiTheme="minorHAnsi"/>
         </w:rPr>
+        <w:lastRenderedPageBreak/>
         <w:t>M</w:t>
       </w:r>
       <w:r>
@@ -22846,23 +22403,13 @@
         </w:rPr>
         <w:t xml:space="preserve"> was conducted using the R package </w:t>
       </w:r>
-      <w:proofErr w:type="spellStart"/>
       <w:r>
         <w:rPr>
           <w:rFonts w:asciiTheme="minorHAnsi" w:hAnsiTheme="minorHAnsi"/>
           <w:i/>
           <w:iCs/>
         </w:rPr>
-        <w:t>lavaan</w:t>
-      </w:r>
-      <w:proofErr w:type="spellEnd"/>
-      <w:r>
-        <w:rPr>
-          <w:rFonts w:asciiTheme="minorHAnsi" w:hAnsiTheme="minorHAnsi"/>
-          <w:i/>
-          <w:iCs/>
-        </w:rPr>
-        <w:t xml:space="preserve"> </w:t>
+        <w:t xml:space="preserve">lavaan </w:t>
       </w:r>
       <w:r>
         <w:rPr>
@@ -23229,14 +22776,7 @@
         <w:rPr>
           <w:rFonts w:asciiTheme="minorHAnsi" w:hAnsiTheme="minorHAnsi"/>
         </w:rPr>
-        <w:t>. The tuned model was then evaluated on the corresponding test set. This nested cross-</w:t>
-      </w:r>
-      <w:r>
-        <w:rPr>
-          <w:rFonts w:asciiTheme="minorHAnsi" w:hAnsiTheme="minorHAnsi"/>
-        </w:rPr>
-        <w:lastRenderedPageBreak/>
-        <w:t>validation procedure was applied to both the reduced and full models. Participant-level prediction error was quantified as the squared error, (</w:t>
+        <w:t>. The tuned model was then evaluated on the corresponding test set. This nested cross-validation procedure was applied to both the reduced and full models. Participant-level prediction error was quantified as the squared error, (</w:t>
       </w:r>
       <w:r>
         <w:rPr>
@@ -23252,7 +22792,6 @@
         </w:rPr>
         <w:t xml:space="preserve"> – </w:t>
       </w:r>
-      <w:proofErr w:type="gramStart"/>
       <w:r>
         <w:rPr>
           <w:rFonts w:asciiTheme="minorHAnsi" w:hAnsiTheme="minorHAnsi"/>
@@ -23265,28 +22804,7 @@
         <w:rPr>
           <w:rFonts w:asciiTheme="minorHAnsi" w:hAnsiTheme="minorHAnsi"/>
         </w:rPr>
-        <w:t>)²</w:t>
-      </w:r>
-      <w:proofErr w:type="gramEnd"/>
-      <w:r>
-        <w:rPr>
-          <w:rFonts w:asciiTheme="minorHAnsi" w:hAnsiTheme="minorHAnsi"/>
-        </w:rPr>
-        <w:t xml:space="preserve">. For </w:t>
-      </w:r>
-      <w:proofErr w:type="gramStart"/>
-      <w:r>
-        <w:rPr>
-          <w:rFonts w:asciiTheme="minorHAnsi" w:hAnsiTheme="minorHAnsi"/>
-        </w:rPr>
-        <w:t>each individual</w:t>
-      </w:r>
-      <w:proofErr w:type="gramEnd"/>
-      <w:r>
-        <w:rPr>
-          <w:rFonts w:asciiTheme="minorHAnsi" w:hAnsiTheme="minorHAnsi"/>
-        </w:rPr>
-        <w:t xml:space="preserve">, we calculated the difference in squared error between the full and reduced models. </w:t>
+        <w:t xml:space="preserve">)². For each individual, we calculated the difference in squared error between the full and reduced models. </w:t>
       </w:r>
       <w:r>
         <w:rPr>
@@ -23392,7 +22910,7 @@
       <w:pPr>
         <w:spacing w:before="100" w:beforeAutospacing="1" w:after="100" w:afterAutospacing="1"/>
         <w:rPr>
-          <w:rFonts w:asciiTheme="minorHAnsi" w:hAnsiTheme="minorHAnsi"/>
+          <w:rFonts w:asciiTheme="majorHAnsi" w:hAnsiTheme="majorHAnsi"/>
         </w:rPr>
       </w:pPr>
       <w:r>
@@ -23447,22 +22965,34 @@
         <w:rPr>
           <w:rFonts w:asciiTheme="minorHAnsi" w:hAnsiTheme="minorHAnsi"/>
         </w:rPr>
-        <w:t xml:space="preserve"> can be accessed at </w:t>
+        <w:t xml:space="preserve"> can be accessed </w:t>
+      </w:r>
+      <w:r>
+        <w:rPr>
+          <w:rFonts w:asciiTheme="majorHAnsi" w:hAnsiTheme="majorHAnsi"/>
+        </w:rPr>
+        <w:t xml:space="preserve">at </w:t>
       </w:r>
       <w:hyperlink r:id="rId11" w:history="1">
         <w:r>
           <w:rPr>
             <w:rStyle w:val="Hyperlink"/>
-            <w:rFonts w:asciiTheme="minorHAnsi" w:hAnsiTheme="minorHAnsi"/>
+            <w:rFonts w:asciiTheme="majorHAnsi" w:hAnsiTheme="majorHAnsi"/>
           </w:rPr>
-          <w:t>https://osf.io/2xw6r/</w:t>
+          <w:t>https://github.com/HanZhang-psych/Understanding-Health-and-Well-Being-from-Naturalistic-Driving-Behavior</w:t>
         </w:r>
       </w:hyperlink>
       <w:r>
         <w:rPr>
-          <w:rFonts w:asciiTheme="minorHAnsi" w:hAnsiTheme="minorHAnsi"/>
-        </w:rPr>
-        <w:t xml:space="preserve">. Please </w:t>
+          <w:rFonts w:asciiTheme="majorHAnsi" w:hAnsiTheme="majorHAnsi"/>
+        </w:rPr>
+        <w:t>. Please</w:t>
+      </w:r>
+      <w:r>
+        <w:rPr>
+          <w:rFonts w:asciiTheme="minorHAnsi" w:hAnsiTheme="minorHAnsi"/>
+        </w:rPr>
+        <w:t xml:space="preserve"> </w:t>
       </w:r>
       <w:r>
         <w:rPr>
@@ -23544,67 +23074,56 @@
           <w:rFonts w:asciiTheme="minorHAnsi" w:hAnsiTheme="minorHAnsi"/>
           <w:color w:val="000000" w:themeColor="text1"/>
         </w:rPr>
-        <w:t xml:space="preserve">Sharing of participant-level data of the AAA </w:t>
-      </w:r>
-      <w:proofErr w:type="spellStart"/>
+        <w:t xml:space="preserve">Sharing of participant-level data of the AAA LongROAD study with external parties is limited by the consent forms signed by study participants and the human subjects research protection policies of the individual study sites. </w:t>
+      </w:r>
       <w:r>
         <w:rPr>
           <w:rFonts w:asciiTheme="minorHAnsi" w:hAnsiTheme="minorHAnsi"/>
           <w:color w:val="000000" w:themeColor="text1"/>
         </w:rPr>
-        <w:t>LongROAD</w:t>
-      </w:r>
-      <w:proofErr w:type="spellEnd"/>
+        <w:t xml:space="preserve">Restrictions apply to the availability of these data. Data may be available from </w:t>
+      </w:r>
       <w:r>
         <w:rPr>
           <w:rFonts w:asciiTheme="minorHAnsi" w:hAnsiTheme="minorHAnsi"/>
           <w:color w:val="000000" w:themeColor="text1"/>
         </w:rPr>
-        <w:t xml:space="preserve"> study with external parties is limited by the consent forms signed by study participants and the human subjects research protection policies of the individual study sites. </w:t>
+        <w:t>David W. Eby</w:t>
       </w:r>
       <w:r>
         <w:rPr>
           <w:rFonts w:asciiTheme="minorHAnsi" w:hAnsiTheme="minorHAnsi"/>
           <w:color w:val="000000" w:themeColor="text1"/>
         </w:rPr>
-        <w:t xml:space="preserve">Restrictions apply to the availability of these data. Data may be available from </w:t>
+        <w:t xml:space="preserve"> (</w:t>
       </w:r>
       <w:r>
         <w:rPr>
           <w:rFonts w:asciiTheme="minorHAnsi" w:hAnsiTheme="minorHAnsi"/>
           <w:color w:val="000000" w:themeColor="text1"/>
         </w:rPr>
-        <w:t xml:space="preserve">the </w:t>
-      </w:r>
-      <w:proofErr w:type="spellStart"/>
+        <w:t>eby@umich.edu</w:t>
+      </w:r>
       <w:r>
         <w:rPr>
           <w:rFonts w:asciiTheme="minorHAnsi" w:hAnsiTheme="minorHAnsi"/>
           <w:color w:val="000000" w:themeColor="text1"/>
         </w:rPr>
-        <w:t>LongROAD</w:t>
-      </w:r>
-      <w:proofErr w:type="spellEnd"/>
+        <w:t xml:space="preserve">), with permission from the AAA Foundation for Traffic Safety and upon execution of a Data Use Agreement, with limitations on use. </w:t>
+      </w:r>
       <w:r>
         <w:rPr>
           <w:rFonts w:asciiTheme="minorHAnsi" w:hAnsiTheme="minorHAnsi"/>
           <w:color w:val="000000" w:themeColor="text1"/>
         </w:rPr>
-        <w:t xml:space="preserve"> study’s administrator (</w:t>
+        <w:t xml:space="preserve">We strive to respond within a week of initial request. </w:t>
       </w:r>
       <w:r>
         <w:rPr>
           <w:rFonts w:asciiTheme="minorHAnsi" w:hAnsiTheme="minorHAnsi"/>
           <w:color w:val="000000" w:themeColor="text1"/>
         </w:rPr>
-        <w:t>longroad@aaafoundation.org</w:t>
-      </w:r>
-      <w:r>
-        <w:rPr>
-          <w:rFonts w:asciiTheme="minorHAnsi" w:hAnsiTheme="minorHAnsi"/>
-          <w:color w:val="000000" w:themeColor="text1"/>
-        </w:rPr>
-        <w:t xml:space="preserve">), with permission from the AAA Foundation for Traffic Safety and upon execution of a Data Use Agreement, with limitations on use. Please refer to </w:t>
+        <w:t xml:space="preserve">Please refer to </w:t>
       </w:r>
       <w:hyperlink r:id="rId12" w:history="1">
         <w:r>
@@ -23657,15 +23176,18 @@
         </w:rPr>
         <w:t xml:space="preserve">Analysis code can be accessed at </w:t>
       </w:r>
-      <w:r>
-        <w:rPr>
-          <w:rFonts w:asciiTheme="minorHAnsi" w:hAnsiTheme="minorHAnsi"/>
-        </w:rPr>
-        <w:t>https://osf.io/2xw6r/</w:t>
-      </w:r>
-      <w:r>
-        <w:rPr>
-          <w:rFonts w:asciiTheme="minorHAnsi" w:hAnsiTheme="minorHAnsi"/>
+      <w:hyperlink r:id="rId13" w:history="1">
+        <w:r>
+          <w:rPr>
+            <w:rStyle w:val="Hyperlink"/>
+            <w:rFonts w:asciiTheme="majorHAnsi" w:hAnsiTheme="majorHAnsi"/>
+          </w:rPr>
+          <w:t>https://github.com/HanZhang-psych/Understanding-Health-and-Well-Being-from-Naturalistic-Driving-Behavior</w:t>
+        </w:r>
+      </w:hyperlink>
+      <w:r>
+        <w:rPr>
+          <w:rFonts w:asciiTheme="majorHAnsi" w:hAnsiTheme="majorHAnsi"/>
         </w:rPr>
         <w:t>.</w:t>
       </w:r>
@@ -23676,29 +23198,6 @@
         <w:jc w:val="center"/>
         <w:rPr>
           <w:rFonts w:asciiTheme="minorHAnsi" w:hAnsiTheme="minorHAnsi"/>
-        </w:rPr>
-      </w:pPr>
-    </w:p>
-    <w:p>
-      <w:pPr>
-        <w:spacing w:after="160" w:line="278" w:lineRule="auto"/>
-        <w:rPr>
-          <w:rFonts w:asciiTheme="minorHAnsi" w:hAnsiTheme="minorHAnsi"/>
-        </w:rPr>
-      </w:pPr>
-      <w:r>
-        <w:rPr>
-          <w:rFonts w:asciiTheme="minorHAnsi" w:hAnsiTheme="minorHAnsi"/>
-        </w:rPr>
-        <w:br w:type="page"/>
-      </w:r>
-    </w:p>
-    <w:p>
-      <w:pPr>
-        <w:spacing w:before="100" w:beforeAutospacing="1" w:after="100" w:afterAutospacing="1"/>
-        <w:jc w:val="center"/>
-        <w:rPr>
-          <w:rFonts w:asciiTheme="minorHAnsi" w:hAnsiTheme="minorHAnsi"/>
           <w:b/>
           <w:bCs/>
         </w:rPr>
@@ -23709,7 +23208,6 @@
           <w:b/>
           <w:bCs/>
         </w:rPr>
-        <w:lastRenderedPageBreak/>
         <w:t>References</w:t>
       </w:r>
     </w:p>
@@ -24379,6 +23877,7 @@
         <w:rPr>
           <w:rFonts w:ascii="Aptos" w:eastAsia="SimSun" w:hAnsiTheme="minorHAnsi"/>
         </w:rPr>
+        <w:lastRenderedPageBreak/>
         <w:t>14.</w:t>
       </w:r>
       <w:r>
@@ -24451,7 +23950,6 @@
         <w:rPr>
           <w:rFonts w:ascii="Aptos" w:eastAsia="SimSun" w:hAnsiTheme="minorHAnsi"/>
         </w:rPr>
-        <w:lastRenderedPageBreak/>
         <w:t>16.</w:t>
       </w:r>
       <w:r>
@@ -25272,6 +24770,7 @@
         <w:rPr>
           <w:rFonts w:ascii="Aptos" w:eastAsia="SimSun" w:hAnsiTheme="minorHAnsi"/>
         </w:rPr>
+        <w:lastRenderedPageBreak/>
         <w:t>31.</w:t>
       </w:r>
       <w:r>
@@ -25372,7 +24871,6 @@
         <w:rPr>
           <w:rFonts w:ascii="Aptos" w:eastAsia="SimSun" w:hAnsiTheme="minorHAnsi"/>
         </w:rPr>
-        <w:lastRenderedPageBreak/>
         <w:t>33.</w:t>
       </w:r>
       <w:r>
@@ -25646,7 +25144,7 @@
           <w:sz w:val="24"/>
           <w:szCs w:val="24"/>
         </w:rPr>
-        <w:t>https://osf.io/2xw6r/</w:t>
+        <w:t>https://github.com/HanZhang-psych/Understanding-Health-and-Well-Being-from-Naturalistic-Driving-Behavior</w:t>
       </w:r>
     </w:p>
     <w:p>
@@ -26869,6 +26367,18 @@
       <w:vertAlign w:val="superscript"/>
     </w:rPr>
   </w:style>
+  <w:style w:type="character" w:styleId="FollowedHyperlink">
+    <w:name w:val="FollowedHyperlink"/>
+    <w:basedOn w:val="DefaultParagraphFont"/>
+    <w:uiPriority w:val="99"/>
+    <w:semiHidden/>
+    <w:unhideWhenUsed/>
+    <w:rsid w:val="00770C7E"/>
+    <w:rPr>
+      <w:color w:val="96607D" w:themeColor="followedHyperlink"/>
+      <w:u w:val="single"/>
+    </w:rPr>
+  </w:style>
 </w:styles>
 </file>
 

</xml_diff>